<commit_message>
initial the back end
所需环境：1.mongodb  2.node.js
完成部分：
1.整个后端的目录结构配置
2.user dish 实体类等
运行后端：
1.在安装mongodb的目录的bin目录下，开启mongodb服务   ./mongod --dbpath
"e://mongodb//data"
（后面的dbpath为数据库数据所在目录路径）
2.在Back-end 目录下，运行npm instaill 模块名 指令
(需要安装的模块看package.json里面的dependencies，devDependencies)
3.安装完所有的模块后，在Back-end目录下，运行glup指令。默认监听来自9000端口的请求，具体处理未写
</commit_message>
<xml_diff>
--- a/SD.docx
+++ b/SD.docx
@@ -1,7 +1,18 @@
 
 <file path=word/document.xml><?xml version="1.0" encoding="utf-8"?>
-<w:document xmlns:wpc="http://schemas.microsoft.com/office/word/2010/wordprocessingCanvas" xmlns:mc="http://schemas.openxmlformats.org/markup-compatibility/2006" xmlns:o="urn:schemas-microsoft-com:office:office" xmlns:r="http://schemas.openxmlformats.org/officeDocument/2006/relationships" xmlns:m="http://schemas.openxmlformats.org/officeDocument/2006/math" xmlns:v="urn:schemas-microsoft-com:vml" xmlns:wp14="http://schemas.microsoft.com/office/word/2010/wordprocessingDrawing" xmlns:wp="http://schemas.openxmlformats.org/drawingml/2006/wordprocessingDrawing" xmlns:w10="urn:schemas-microsoft-com:office:word" xmlns:w="http://schemas.openxmlformats.org/wordprocessingml/2006/main" xmlns:w14="http://schemas.microsoft.com/office/word/2010/wordml" xmlns:w15="http://schemas.microsoft.com/office/word/2012/wordml" xmlns:wpg="http://schemas.microsoft.com/office/word/2010/wordprocessingGroup" xmlns:wpi="http://schemas.microsoft.com/office/word/2010/wordprocessingInk" xmlns:wne="http://schemas.microsoft.com/office/word/2006/wordml" xmlns:wps="http://schemas.microsoft.com/office/word/2010/wordprocessingShape" mc:Ignorable="w14 w15 wp14">
+<w:document xmlns:wpc="http://schemas.microsoft.com/office/word/2010/wordprocessingCanvas" xmlns:cx="http://schemas.microsoft.com/office/drawing/2014/chartex" xmlns:mc="http://schemas.openxmlformats.org/markup-compatibility/2006" xmlns:o="urn:schemas-microsoft-com:office:office" xmlns:r="http://schemas.openxmlformats.org/officeDocument/2006/relationships" xmlns:m="http://schemas.openxmlformats.org/officeDocument/2006/math" xmlns:v="urn:schemas-microsoft-com:vml" xmlns:wp14="http://schemas.microsoft.com/office/word/2010/wordprocessingDrawing" xmlns:wp="http://schemas.openxmlformats.org/drawingml/2006/wordprocessingDrawing" xmlns:w10="urn:schemas-microsoft-com:office:word" xmlns:w="http://schemas.openxmlformats.org/wordprocessingml/2006/main" xmlns:w14="http://schemas.microsoft.com/office/word/2010/wordml" xmlns:w15="http://schemas.microsoft.com/office/word/2012/wordml" xmlns:w16se="http://schemas.microsoft.com/office/word/2015/wordml/symex" xmlns:wpg="http://schemas.microsoft.com/office/word/2010/wordprocessingGroup" xmlns:wpi="http://schemas.microsoft.com/office/word/2010/wordprocessingInk" xmlns:wne="http://schemas.microsoft.com/office/word/2006/wordml" xmlns:wps="http://schemas.microsoft.com/office/word/2010/wordprocessingShape" mc:Ignorable="w14 w15 w16se wp14">
   <w:body>
+    <w:p>
+      <w:pPr>
+        <w:jc w:val="center"/>
+        <w:rPr>
+          <w:rFonts w:ascii="宋体" w:eastAsia="宋体" w:hAnsi="宋体" w:hint="eastAsia"/>
+          <w:sz w:val="72"/>
+          <w:szCs w:val="72"/>
+          <w:lang w:eastAsia="zh-CN"/>
+        </w:rPr>
+      </w:pPr>
+    </w:p>
     <w:p>
       <w:pPr>
         <w:jc w:val="center"/>
@@ -45,6 +56,15 @@
           <w:lang w:eastAsia="zh-CN"/>
         </w:rPr>
       </w:pPr>
+      <w:r>
+        <w:rPr>
+          <w:rFonts w:ascii="宋体" w:eastAsia="宋体" w:hAnsi="宋体" w:hint="eastAsia"/>
+          <w:sz w:val="72"/>
+          <w:szCs w:val="72"/>
+          <w:lang w:eastAsia="zh-CN"/>
+        </w:rPr>
+        <w:t>服务台厨房一体化系统</w:t>
+      </w:r>
     </w:p>
     <w:p>
       <w:pPr>
@@ -63,7 +83,38 @@
           <w:szCs w:val="72"/>
           <w:lang w:eastAsia="zh-CN"/>
         </w:rPr>
-        <w:t>服务台厨房一体化系统</w:t>
+        <w:t>软件设计规格书</w:t>
+      </w:r>
+    </w:p>
+    <w:p>
+      <w:pPr>
+        <w:jc w:val="center"/>
+        <w:rPr>
+          <w:rFonts w:ascii="宋体" w:eastAsia="宋体" w:hAnsi="宋体"/>
+          <w:szCs w:val="24"/>
+          <w:lang w:eastAsia="zh-CN"/>
+        </w:rPr>
+      </w:pPr>
+      <w:r>
+        <w:rPr>
+          <w:rFonts w:ascii="宋体" w:eastAsia="宋体" w:hAnsi="宋体" w:hint="eastAsia"/>
+          <w:szCs w:val="24"/>
+        </w:rPr>
+        <w:t>（</w:t>
+      </w:r>
+      <w:r>
+        <w:rPr>
+          <w:rFonts w:ascii="宋体" w:eastAsia="宋体" w:hAnsi="宋体"/>
+          <w:szCs w:val="24"/>
+        </w:rPr>
+        <w:t xml:space="preserve">version </w:t>
+      </w:r>
+      <w:r>
+        <w:rPr>
+          <w:rFonts w:ascii="宋体" w:eastAsia="宋体" w:hAnsi="宋体" w:hint="eastAsia"/>
+          <w:szCs w:val="24"/>
+        </w:rPr>
+        <w:t>1.0）</w:t>
       </w:r>
     </w:p>
     <w:p>
@@ -76,46 +127,6 @@
           <w:lang w:eastAsia="zh-CN"/>
         </w:rPr>
       </w:pPr>
-      <w:r>
-        <w:rPr>
-          <w:rFonts w:ascii="宋体" w:eastAsia="宋体" w:hAnsi="宋体" w:hint="eastAsia"/>
-          <w:sz w:val="72"/>
-          <w:szCs w:val="72"/>
-          <w:lang w:eastAsia="zh-CN"/>
-        </w:rPr>
-        <w:t>软件设计规格书</w:t>
-      </w:r>
-    </w:p>
-    <w:p>
-      <w:pPr>
-        <w:jc w:val="center"/>
-        <w:rPr>
-          <w:rFonts w:ascii="宋体" w:eastAsia="宋体" w:hAnsi="宋体" w:hint="eastAsia"/>
-          <w:szCs w:val="24"/>
-          <w:lang w:eastAsia="zh-CN"/>
-        </w:rPr>
-      </w:pPr>
-      <w:r>
-        <w:rPr>
-          <w:rFonts w:ascii="宋体" w:eastAsia="宋体" w:hAnsi="宋体" w:hint="eastAsia"/>
-          <w:szCs w:val="24"/>
-        </w:rPr>
-        <w:t>（</w:t>
-      </w:r>
-      <w:r>
-        <w:rPr>
-          <w:rFonts w:ascii="宋体" w:eastAsia="宋体" w:hAnsi="宋体"/>
-          <w:szCs w:val="24"/>
-        </w:rPr>
-        <w:t xml:space="preserve">version </w:t>
-      </w:r>
-      <w:r>
-        <w:rPr>
-          <w:rFonts w:ascii="宋体" w:eastAsia="宋体" w:hAnsi="宋体" w:hint="eastAsia"/>
-          <w:szCs w:val="24"/>
-        </w:rPr>
-        <w:t>1.0）</w:t>
-      </w:r>
     </w:p>
     <w:p>
       <w:pPr>
@@ -133,11 +144,20 @@
         <w:jc w:val="center"/>
         <w:rPr>
           <w:rFonts w:ascii="宋体" w:eastAsia="宋体" w:hAnsi="宋体"/>
-          <w:sz w:val="72"/>
-          <w:szCs w:val="72"/>
-          <w:lang w:eastAsia="zh-CN"/>
-        </w:rPr>
-      </w:pPr>
+          <w:sz w:val="36"/>
+          <w:szCs w:val="36"/>
+          <w:lang w:eastAsia="zh-CN"/>
+        </w:rPr>
+      </w:pPr>
+      <w:r>
+        <w:rPr>
+          <w:rFonts w:ascii="宋体" w:eastAsia="宋体" w:hAnsi="宋体" w:hint="eastAsia"/>
+          <w:sz w:val="36"/>
+          <w:szCs w:val="36"/>
+          <w:lang w:eastAsia="zh-CN"/>
+        </w:rPr>
+        <w:t>小组成员：</w:t>
+      </w:r>
     </w:p>
     <w:p>
       <w:pPr>
@@ -151,12 +171,21 @@
       </w:pPr>
       <w:r>
         <w:rPr>
+          <w:rFonts w:ascii="宋体" w:eastAsia="宋体" w:hAnsi="宋体"/>
+          <w:sz w:val="36"/>
+          <w:szCs w:val="36"/>
+          <w:lang w:eastAsia="zh-CN"/>
+        </w:rPr>
+        <w:t xml:space="preserve">13331387 </w:t>
+      </w:r>
+      <w:r>
+        <w:rPr>
           <w:rFonts w:ascii="宋体" w:eastAsia="宋体" w:hAnsi="宋体" w:hint="eastAsia"/>
           <w:sz w:val="36"/>
           <w:szCs w:val="36"/>
           <w:lang w:eastAsia="zh-CN"/>
         </w:rPr>
-        <w:t>小组成员：</w:t>
+        <w:t>庄晓欣</w:t>
       </w:r>
     </w:p>
     <w:p>
@@ -164,35 +193,6 @@
         <w:jc w:val="center"/>
         <w:rPr>
           <w:rFonts w:ascii="宋体" w:eastAsia="宋体" w:hAnsi="宋体"/>
-          <w:sz w:val="36"/>
-          <w:szCs w:val="36"/>
-          <w:lang w:eastAsia="zh-CN"/>
-        </w:rPr>
-      </w:pPr>
-      <w:r>
-        <w:rPr>
-          <w:rFonts w:ascii="宋体" w:eastAsia="宋体" w:hAnsi="宋体"/>
-          <w:sz w:val="36"/>
-          <w:szCs w:val="36"/>
-          <w:lang w:eastAsia="zh-CN"/>
-        </w:rPr>
-        <w:t xml:space="preserve">13331387 </w:t>
-      </w:r>
-      <w:r>
-        <w:rPr>
-          <w:rFonts w:ascii="宋体" w:eastAsia="宋体" w:hAnsi="宋体" w:hint="eastAsia"/>
-          <w:sz w:val="36"/>
-          <w:szCs w:val="36"/>
-          <w:lang w:eastAsia="zh-CN"/>
-        </w:rPr>
-        <w:t>庄晓欣</w:t>
-      </w:r>
-    </w:p>
-    <w:p>
-      <w:pPr>
-        <w:jc w:val="center"/>
-        <w:rPr>
-          <w:rFonts w:ascii="宋体" w:eastAsia="宋体" w:hAnsi="宋体" w:hint="eastAsia"/>
           <w:sz w:val="36"/>
           <w:szCs w:val="36"/>
           <w:lang w:eastAsia="zh-CN"/>
@@ -336,7 +336,7 @@
             <w:pPr>
               <w:jc w:val="center"/>
               <w:rPr>
-                <w:rFonts w:ascii="宋体" w:eastAsia="宋体" w:hAnsi="宋体" w:hint="eastAsia"/>
+                <w:rFonts w:ascii="宋体" w:eastAsia="宋体" w:hAnsi="宋体"/>
                 <w:szCs w:val="24"/>
                 <w:lang w:eastAsia="zh-CN"/>
               </w:rPr>
@@ -359,7 +359,7 @@
             <w:pPr>
               <w:jc w:val="center"/>
               <w:rPr>
-                <w:rFonts w:ascii="宋体" w:eastAsia="宋体" w:hAnsi="宋体" w:hint="eastAsia"/>
+                <w:rFonts w:ascii="宋体" w:eastAsia="宋体" w:hAnsi="宋体"/>
                 <w:szCs w:val="24"/>
                 <w:lang w:eastAsia="zh-CN"/>
               </w:rPr>
@@ -382,7 +382,7 @@
             <w:pPr>
               <w:jc w:val="center"/>
               <w:rPr>
-                <w:rFonts w:ascii="宋体" w:eastAsia="宋体" w:hAnsi="宋体" w:hint="eastAsia"/>
+                <w:rFonts w:ascii="宋体" w:eastAsia="宋体" w:hAnsi="宋体"/>
                 <w:szCs w:val="24"/>
                 <w:lang w:eastAsia="zh-CN"/>
               </w:rPr>
@@ -407,7 +407,7 @@
             <w:pPr>
               <w:jc w:val="center"/>
               <w:rPr>
-                <w:rFonts w:ascii="宋体" w:eastAsia="宋体" w:hAnsi="宋体" w:hint="eastAsia"/>
+                <w:rFonts w:ascii="宋体" w:eastAsia="宋体" w:hAnsi="宋体"/>
                 <w:szCs w:val="24"/>
                 <w:lang w:eastAsia="zh-CN"/>
               </w:rPr>
@@ -429,7 +429,7 @@
             <w:pPr>
               <w:jc w:val="center"/>
               <w:rPr>
-                <w:rFonts w:ascii="宋体" w:eastAsia="宋体" w:hAnsi="宋体" w:hint="eastAsia"/>
+                <w:rFonts w:ascii="宋体" w:eastAsia="宋体" w:hAnsi="宋体"/>
                 <w:szCs w:val="24"/>
                 <w:lang w:eastAsia="zh-CN"/>
               </w:rPr>
@@ -451,7 +451,7 @@
             <w:pPr>
               <w:jc w:val="center"/>
               <w:rPr>
-                <w:rFonts w:ascii="宋体" w:eastAsia="宋体" w:hAnsi="宋体" w:hint="eastAsia"/>
+                <w:rFonts w:ascii="宋体" w:eastAsia="宋体" w:hAnsi="宋体"/>
                 <w:szCs w:val="24"/>
                 <w:lang w:eastAsia="zh-CN"/>
               </w:rPr>
@@ -476,7 +476,7 @@
             <w:pPr>
               <w:jc w:val="center"/>
               <w:rPr>
-                <w:rFonts w:ascii="宋体" w:eastAsia="宋体" w:hAnsi="宋体" w:hint="eastAsia"/>
+                <w:rFonts w:ascii="宋体" w:eastAsia="宋体" w:hAnsi="宋体"/>
                 <w:szCs w:val="24"/>
                 <w:lang w:eastAsia="zh-CN"/>
               </w:rPr>
@@ -491,7 +491,7 @@
             <w:pPr>
               <w:jc w:val="center"/>
               <w:rPr>
-                <w:rFonts w:ascii="宋体" w:eastAsia="宋体" w:hAnsi="宋体" w:hint="eastAsia"/>
+                <w:rFonts w:ascii="宋体" w:eastAsia="宋体" w:hAnsi="宋体"/>
                 <w:szCs w:val="24"/>
                 <w:lang w:eastAsia="zh-CN"/>
               </w:rPr>
@@ -506,7 +506,7 @@
             <w:pPr>
               <w:jc w:val="center"/>
               <w:rPr>
-                <w:rFonts w:ascii="宋体" w:eastAsia="宋体" w:hAnsi="宋体" w:hint="eastAsia"/>
+                <w:rFonts w:ascii="宋体" w:eastAsia="宋体" w:hAnsi="宋体"/>
                 <w:szCs w:val="24"/>
                 <w:lang w:eastAsia="zh-CN"/>
               </w:rPr>
@@ -523,7 +523,7 @@
             <w:pPr>
               <w:jc w:val="center"/>
               <w:rPr>
-                <w:rFonts w:ascii="宋体" w:eastAsia="宋体" w:hAnsi="宋体" w:hint="eastAsia"/>
+                <w:rFonts w:ascii="宋体" w:eastAsia="宋体" w:hAnsi="宋体"/>
                 <w:szCs w:val="24"/>
                 <w:lang w:eastAsia="zh-CN"/>
               </w:rPr>
@@ -538,7 +538,7 @@
             <w:pPr>
               <w:jc w:val="center"/>
               <w:rPr>
-                <w:rFonts w:ascii="宋体" w:eastAsia="宋体" w:hAnsi="宋体" w:hint="eastAsia"/>
+                <w:rFonts w:ascii="宋体" w:eastAsia="宋体" w:hAnsi="宋体"/>
                 <w:szCs w:val="24"/>
                 <w:lang w:eastAsia="zh-CN"/>
               </w:rPr>
@@ -553,7 +553,7 @@
             <w:pPr>
               <w:jc w:val="center"/>
               <w:rPr>
-                <w:rFonts w:ascii="宋体" w:eastAsia="宋体" w:hAnsi="宋体" w:hint="eastAsia"/>
+                <w:rFonts w:ascii="宋体" w:eastAsia="宋体" w:hAnsi="宋体"/>
                 <w:szCs w:val="24"/>
                 <w:lang w:eastAsia="zh-CN"/>
               </w:rPr>
@@ -570,7 +570,7 @@
             <w:pPr>
               <w:jc w:val="center"/>
               <w:rPr>
-                <w:rFonts w:ascii="宋体" w:eastAsia="宋体" w:hAnsi="宋体" w:hint="eastAsia"/>
+                <w:rFonts w:ascii="宋体" w:eastAsia="宋体" w:hAnsi="宋体"/>
                 <w:szCs w:val="24"/>
                 <w:lang w:eastAsia="zh-CN"/>
               </w:rPr>
@@ -585,7 +585,7 @@
             <w:pPr>
               <w:jc w:val="center"/>
               <w:rPr>
-                <w:rFonts w:ascii="宋体" w:eastAsia="宋体" w:hAnsi="宋体" w:hint="eastAsia"/>
+                <w:rFonts w:ascii="宋体" w:eastAsia="宋体" w:hAnsi="宋体"/>
                 <w:szCs w:val="24"/>
                 <w:lang w:eastAsia="zh-CN"/>
               </w:rPr>
@@ -600,7 +600,7 @@
             <w:pPr>
               <w:jc w:val="center"/>
               <w:rPr>
-                <w:rFonts w:ascii="宋体" w:eastAsia="宋体" w:hAnsi="宋体" w:hint="eastAsia"/>
+                <w:rFonts w:ascii="宋体" w:eastAsia="宋体" w:hAnsi="宋体"/>
                 <w:szCs w:val="24"/>
                 <w:lang w:eastAsia="zh-CN"/>
               </w:rPr>
@@ -617,7 +617,7 @@
             <w:pPr>
               <w:jc w:val="center"/>
               <w:rPr>
-                <w:rFonts w:ascii="宋体" w:eastAsia="宋体" w:hAnsi="宋体" w:hint="eastAsia"/>
+                <w:rFonts w:ascii="宋体" w:eastAsia="宋体" w:hAnsi="宋体"/>
                 <w:szCs w:val="24"/>
                 <w:lang w:eastAsia="zh-CN"/>
               </w:rPr>
@@ -632,7 +632,7 @@
             <w:pPr>
               <w:jc w:val="center"/>
               <w:rPr>
-                <w:rFonts w:ascii="宋体" w:eastAsia="宋体" w:hAnsi="宋体" w:hint="eastAsia"/>
+                <w:rFonts w:ascii="宋体" w:eastAsia="宋体" w:hAnsi="宋体"/>
                 <w:szCs w:val="24"/>
                 <w:lang w:eastAsia="zh-CN"/>
               </w:rPr>
@@ -647,7 +647,7 @@
             <w:pPr>
               <w:jc w:val="center"/>
               <w:rPr>
-                <w:rFonts w:ascii="宋体" w:eastAsia="宋体" w:hAnsi="宋体" w:hint="eastAsia"/>
+                <w:rFonts w:ascii="宋体" w:eastAsia="宋体" w:hAnsi="宋体"/>
                 <w:szCs w:val="24"/>
                 <w:lang w:eastAsia="zh-CN"/>
               </w:rPr>
@@ -711,6 +711,11 @@
     <w:sdt>
       <w:sdtPr>
         <w:rPr>
+          <w:rFonts w:asciiTheme="minorHAnsi" w:eastAsiaTheme="minorEastAsia" w:hAnsiTheme="minorHAnsi" w:cstheme="minorBidi"/>
+          <w:color w:val="auto"/>
+          <w:kern w:val="2"/>
+          <w:sz w:val="24"/>
+          <w:szCs w:val="22"/>
           <w:lang w:val="zh-TW"/>
         </w:rPr>
         <w:id w:val="1267657098"/>
@@ -721,19 +726,14 @@
       </w:sdtPr>
       <w:sdtEndPr>
         <w:rPr>
-          <w:rFonts w:asciiTheme="minorHAnsi" w:eastAsiaTheme="minorEastAsia" w:hAnsiTheme="minorHAnsi" w:cstheme="minorBidi"/>
           <w:b/>
           <w:bCs/>
-          <w:color w:val="auto"/>
-          <w:kern w:val="2"/>
-          <w:sz w:val="24"/>
-          <w:szCs w:val="22"/>
         </w:rPr>
       </w:sdtEndPr>
       <w:sdtContent>
         <w:p>
           <w:pPr>
-            <w:pStyle w:val="a4"/>
+            <w:pStyle w:val="TOC"/>
           </w:pPr>
           <w:r>
             <w:rPr>
@@ -765,7 +765,7 @@
           <w:hyperlink w:anchor="_Toc449817046" w:history="1">
             <w:r>
               <w:rPr>
-                <w:rStyle w:val="a5"/>
+                <w:rStyle w:val="a4"/>
                 <w:noProof/>
               </w:rPr>
               <w:t>1</w:t>
@@ -778,7 +778,7 @@
             </w:r>
             <w:r>
               <w:rPr>
-                <w:rStyle w:val="a5"/>
+                <w:rStyle w:val="a4"/>
                 <w:rFonts w:hint="eastAsia"/>
                 <w:noProof/>
               </w:rPr>
@@ -848,7 +848,7 @@
           <w:hyperlink w:anchor="_Toc449817047" w:history="1">
             <w:r>
               <w:rPr>
-                <w:rStyle w:val="a5"/>
+                <w:rStyle w:val="a4"/>
                 <w:noProof/>
               </w:rPr>
               <w:t>1.1</w:t>
@@ -861,7 +861,7 @@
             </w:r>
             <w:r>
               <w:rPr>
-                <w:rStyle w:val="a5"/>
+                <w:rStyle w:val="a4"/>
                 <w:rFonts w:hint="eastAsia"/>
                 <w:noProof/>
               </w:rPr>
@@ -1000,7 +1000,6 @@
       <w:pPr>
         <w:ind w:firstLine="425"/>
         <w:rPr>
-          <w:rFonts w:hint="eastAsia"/>
           <w:lang w:eastAsia="zh-CN"/>
         </w:rPr>
       </w:pPr>
@@ -1016,14 +1015,7 @@
           <w:rFonts w:hint="eastAsia"/>
           <w:lang w:eastAsia="zh-CN"/>
         </w:rPr>
-        <w:t>，</w:t>
-      </w:r>
-      <w:r>
-        <w:rPr>
-          <w:rFonts w:hint="eastAsia"/>
-          <w:lang w:eastAsia="zh-CN"/>
-        </w:rPr>
-        <w:t>为设计人员、编程人员及测试人员工作的基础</w:t>
+        <w:t>，为设计人员、编程人员及测试人员工作的基础</w:t>
       </w:r>
       <w:r>
         <w:rPr>
@@ -1067,7 +1059,7 @@
     </w:p>
     <w:p>
       <w:pPr>
-        <w:pStyle w:val="a6"/>
+        <w:pStyle w:val="a5"/>
         <w:numPr>
           <w:ilvl w:val="0"/>
           <w:numId w:val="3"/>
@@ -1075,19 +1067,19 @@
         <w:spacing w:line="360" w:lineRule="auto"/>
         <w:ind w:firstLineChars="0"/>
         <w:rPr>
+          <w:rFonts w:ascii="宋体" w:hAnsi="宋体" w:cs="宋体"/>
+        </w:rPr>
+      </w:pPr>
+      <w:r>
+        <w:rPr>
           <w:rFonts w:ascii="宋体" w:hAnsi="宋体" w:cs="宋体" w:hint="eastAsia"/>
         </w:rPr>
-      </w:pPr>
-      <w:r>
-        <w:rPr>
-          <w:rFonts w:ascii="宋体" w:hAnsi="宋体" w:cs="宋体" w:hint="eastAsia"/>
-        </w:rPr>
         <w:t>本项目组成员</w:t>
       </w:r>
     </w:p>
     <w:p>
       <w:pPr>
-        <w:pStyle w:val="a6"/>
+        <w:pStyle w:val="a5"/>
         <w:numPr>
           <w:ilvl w:val="0"/>
           <w:numId w:val="3"/>
@@ -1095,7 +1087,7 @@
         <w:spacing w:line="360" w:lineRule="auto"/>
         <w:ind w:firstLineChars="0"/>
         <w:rPr>
-          <w:rFonts w:ascii="宋体" w:hAnsi="宋体" w:cs="宋体" w:hint="eastAsia"/>
+          <w:rFonts w:ascii="宋体" w:hAnsi="宋体" w:cs="宋体"/>
         </w:rPr>
       </w:pPr>
       <w:r>
@@ -1214,179 +1206,187 @@
       <w:pPr>
         <w:ind w:firstLine="425"/>
         <w:rPr>
+          <w:rFonts w:ascii="宋体" w:eastAsia="宋体" w:hAnsi="宋体"/>
+          <w:lang w:eastAsia="zh-CN"/>
+        </w:rPr>
+      </w:pPr>
+      <w:r>
+        <w:rPr>
+          <w:rFonts w:ascii="宋体" w:eastAsia="宋体" w:hAnsi="宋体" w:hint="eastAsia"/>
+          <w:lang w:eastAsia="zh-CN"/>
+        </w:rPr>
+        <w:t>服务端：</w:t>
+      </w:r>
+      <w:proofErr w:type="spellStart"/>
+      <w:r>
+        <w:rPr>
+          <w:rFonts w:ascii="宋体" w:eastAsia="宋体" w:hAnsi="宋体" w:hint="eastAsia"/>
+          <w:lang w:eastAsia="zh-CN"/>
+        </w:rPr>
+        <w:t>NodeJS</w:t>
+      </w:r>
+      <w:proofErr w:type="spellEnd"/>
+    </w:p>
+    <w:p>
+      <w:pPr>
+        <w:ind w:left="425"/>
+        <w:rPr>
           <w:rFonts w:eastAsia="宋体"/>
-          <w:color w:val="FF0000"/>
           <w:lang w:eastAsia="zh-CN"/>
         </w:rPr>
       </w:pPr>
       <w:r>
         <w:rPr>
           <w:rFonts w:eastAsia="宋体" w:hint="eastAsia"/>
-          <w:color w:val="FF0000"/>
-          <w:lang w:eastAsia="zh-CN"/>
-        </w:rPr>
-        <w:t>服务端：待商榷</w:t>
+          <w:lang w:eastAsia="zh-CN"/>
+        </w:rPr>
+        <w:t>客户端：一般操作系统即可，要求必须能使用浏览器访问网站</w:t>
+      </w:r>
+      <w:r>
+        <w:rPr>
+          <w:rFonts w:eastAsia="宋体" w:hint="eastAsia"/>
+          <w:lang w:eastAsia="zh-CN"/>
+        </w:rPr>
+        <w:t>，不需额外环境设定</w:t>
+      </w:r>
+    </w:p>
+    <w:p>
+      <w:pPr>
+        <w:pStyle w:val="title2"/>
+        <w:rPr>
+          <w:rFonts w:ascii="宋体" w:eastAsia="宋体" w:hAnsi="宋体"/>
+          <w:lang w:eastAsia="zh-CN"/>
+        </w:rPr>
+      </w:pPr>
+      <w:r>
+        <w:rPr>
+          <w:rFonts w:ascii="宋体" w:eastAsia="宋体" w:hAnsi="宋体" w:hint="eastAsia"/>
+          <w:lang w:eastAsia="zh-CN"/>
+        </w:rPr>
+        <w:t>数据库</w:t>
       </w:r>
     </w:p>
     <w:p>
       <w:pPr>
         <w:ind w:left="425"/>
         <w:rPr>
+          <w:rFonts w:ascii="宋体" w:eastAsia="宋体" w:hAnsi="宋体" w:hint="eastAsia"/>
+          <w:lang w:eastAsia="zh-CN"/>
+        </w:rPr>
+      </w:pPr>
+      <w:r>
+        <w:rPr>
+          <w:rFonts w:ascii="宋体" w:eastAsia="宋体" w:hAnsi="宋体" w:hint="eastAsia"/>
+          <w:lang w:eastAsia="zh-CN"/>
+        </w:rPr>
+        <w:t>服务端：</w:t>
+      </w:r>
+      <w:proofErr w:type="spellStart"/>
+      <w:r>
+        <w:rPr>
+          <w:rFonts w:ascii="宋体" w:eastAsia="宋体" w:hAnsi="宋体" w:hint="eastAsia"/>
+          <w:lang w:eastAsia="zh-CN"/>
+        </w:rPr>
+        <w:t>mongodb</w:t>
+      </w:r>
+      <w:proofErr w:type="spellEnd"/>
+    </w:p>
+    <w:p>
+      <w:pPr>
+        <w:ind w:left="425"/>
+        <w:rPr>
+          <w:rFonts w:eastAsia="宋体"/>
+          <w:lang w:eastAsia="zh-CN"/>
+        </w:rPr>
+      </w:pPr>
+      <w:r>
+        <w:rPr>
           <w:rFonts w:eastAsia="宋体" w:hint="eastAsia"/>
           <w:lang w:eastAsia="zh-CN"/>
         </w:rPr>
+        <w:t>客户端：</w:t>
+      </w:r>
+      <w:r>
+        <w:rPr>
+          <w:rFonts w:asciiTheme="minorEastAsia" w:hAnsiTheme="minorEastAsia" w:hint="eastAsia"/>
+          <w:lang w:eastAsia="zh-CN"/>
+        </w:rPr>
+        <w:t>无</w:t>
+      </w:r>
+    </w:p>
+    <w:p>
+      <w:pPr>
+        <w:pStyle w:val="title2"/>
+        <w:rPr>
+          <w:lang w:eastAsia="zh-CN"/>
+        </w:rPr>
+      </w:pPr>
+      <w:r>
+        <w:rPr>
+          <w:rFonts w:hint="eastAsia"/>
+          <w:lang w:eastAsia="zh-CN"/>
+        </w:rPr>
+        <w:t>开发语言</w:t>
+      </w:r>
+    </w:p>
+    <w:p>
+      <w:pPr>
+        <w:ind w:left="425"/>
+        <w:rPr>
+          <w:rFonts w:eastAsia="宋体"/>
+          <w:lang w:eastAsia="zh-CN"/>
+        </w:rPr>
       </w:pPr>
       <w:r>
         <w:rPr>
           <w:rFonts w:eastAsia="宋体" w:hint="eastAsia"/>
           <w:lang w:eastAsia="zh-CN"/>
         </w:rPr>
-        <w:t>客户端：一般操作系统即可，要求必须能</w:t>
+        <w:t>前端开发：</w:t>
+      </w:r>
+      <w:r>
+        <w:rPr>
+          <w:rFonts w:eastAsia="宋体"/>
+          <w:lang w:eastAsia="zh-CN"/>
+        </w:rPr>
+        <w:t>HTML</w:t>
       </w:r>
       <w:r>
         <w:rPr>
           <w:rFonts w:eastAsia="宋体" w:hint="eastAsia"/>
           <w:lang w:eastAsia="zh-CN"/>
         </w:rPr>
-        <w:t>使用浏览器访问网站</w:t>
-      </w:r>
+        <w:t>与</w:t>
+      </w:r>
+      <w:r>
+        <w:rPr>
+          <w:rFonts w:eastAsia="宋体"/>
+          <w:lang w:eastAsia="zh-CN"/>
+        </w:rPr>
+        <w:t>JavaScript</w:t>
+      </w:r>
+    </w:p>
+    <w:p>
+      <w:pPr>
+        <w:ind w:left="425"/>
+        <w:rPr>
+          <w:rFonts w:eastAsia="宋体"/>
+          <w:lang w:eastAsia="zh-CN"/>
+        </w:rPr>
+      </w:pPr>
       <w:r>
         <w:rPr>
           <w:rFonts w:eastAsia="宋体" w:hint="eastAsia"/>
           <w:lang w:eastAsia="zh-CN"/>
         </w:rPr>
-        <w:t>，不需额外环境设定</w:t>
-      </w:r>
-    </w:p>
-    <w:p>
-      <w:pPr>
-        <w:pStyle w:val="title2"/>
-        <w:rPr>
-          <w:lang w:eastAsia="zh-CN"/>
-        </w:rPr>
-      </w:pPr>
-      <w:r>
-        <w:rPr>
-          <w:rFonts w:hint="eastAsia"/>
-          <w:lang w:eastAsia="zh-CN"/>
-        </w:rPr>
-        <w:t>数据库</w:t>
-      </w:r>
-    </w:p>
-    <w:p>
-      <w:pPr>
-        <w:ind w:left="425"/>
-        <w:rPr>
-          <w:rFonts w:eastAsia="宋体"/>
-          <w:color w:val="FF0000"/>
-          <w:lang w:eastAsia="zh-CN"/>
-        </w:rPr>
-      </w:pPr>
+        <w:t>后端开发：</w:t>
+      </w:r>
       <w:r>
         <w:rPr>
           <w:rFonts w:eastAsia="宋体" w:hint="eastAsia"/>
-          <w:color w:val="FF0000"/>
-          <w:lang w:eastAsia="zh-CN"/>
-        </w:rPr>
-        <w:t>服务端：待商榷</w:t>
-      </w:r>
-    </w:p>
-    <w:p>
-      <w:pPr>
-        <w:ind w:left="425"/>
-        <w:rPr>
-          <w:rFonts w:eastAsia="宋体"/>
-          <w:lang w:eastAsia="zh-CN"/>
-        </w:rPr>
-      </w:pPr>
-      <w:r>
-        <w:rPr>
-          <w:rFonts w:eastAsia="宋体" w:hint="eastAsia"/>
-          <w:lang w:eastAsia="zh-CN"/>
-        </w:rPr>
-        <w:t>客户端：</w:t>
-      </w:r>
-      <w:r>
-        <w:rPr>
-          <w:rFonts w:asciiTheme="minorEastAsia" w:hAnsiTheme="minorEastAsia" w:hint="eastAsia"/>
-          <w:lang w:eastAsia="zh-CN"/>
-        </w:rPr>
-        <w:t>无</w:t>
-      </w:r>
-    </w:p>
-    <w:p>
-      <w:pPr>
-        <w:pStyle w:val="title2"/>
-        <w:rPr>
-          <w:lang w:eastAsia="zh-CN"/>
-        </w:rPr>
-      </w:pPr>
-      <w:r>
-        <w:rPr>
-          <w:rFonts w:hint="eastAsia"/>
-          <w:lang w:eastAsia="zh-CN"/>
-        </w:rPr>
-        <w:t>开发语言</w:t>
-      </w:r>
-    </w:p>
-    <w:p>
-      <w:pPr>
-        <w:ind w:left="425"/>
-        <w:rPr>
-          <w:rFonts w:eastAsia="宋体"/>
-          <w:lang w:eastAsia="zh-CN"/>
-        </w:rPr>
-      </w:pPr>
-      <w:r>
-        <w:rPr>
-          <w:rFonts w:eastAsia="宋体" w:hint="eastAsia"/>
-          <w:lang w:eastAsia="zh-CN"/>
-        </w:rPr>
-        <w:t>前端开发：</w:t>
-      </w:r>
-      <w:r>
-        <w:rPr>
-          <w:rFonts w:eastAsia="宋体"/>
-          <w:lang w:eastAsia="zh-CN"/>
-        </w:rPr>
-        <w:t>HTML</w:t>
-      </w:r>
-      <w:r>
-        <w:rPr>
-          <w:rFonts w:eastAsia="宋体" w:hint="eastAsia"/>
-          <w:lang w:eastAsia="zh-CN"/>
-        </w:rPr>
-        <w:t>与</w:t>
-      </w:r>
-      <w:r>
-        <w:rPr>
-          <w:rFonts w:eastAsia="宋体"/>
           <w:lang w:eastAsia="zh-CN"/>
         </w:rPr>
         <w:t>JavaScript</w:t>
-      </w:r>
-    </w:p>
-    <w:p>
-      <w:pPr>
-        <w:ind w:left="425"/>
-        <w:rPr>
-          <w:rFonts w:eastAsia="宋体"/>
-          <w:lang w:eastAsia="zh-CN"/>
-        </w:rPr>
-      </w:pPr>
-      <w:r>
-        <w:rPr>
-          <w:rFonts w:eastAsia="宋体" w:hint="eastAsia"/>
-          <w:lang w:eastAsia="zh-CN"/>
-        </w:rPr>
-        <w:t>后端开发：</w:t>
-      </w:r>
-      <w:r>
-        <w:rPr>
-          <w:rFonts w:eastAsia="宋体"/>
-          <w:lang w:eastAsia="zh-CN"/>
-        </w:rPr>
-        <w:t>Node.js</w:t>
       </w:r>
     </w:p>
     <w:p>
@@ -1449,14 +1449,7 @@
           <w:rFonts w:hint="eastAsia"/>
           <w:lang w:eastAsia="zh-CN"/>
         </w:rPr>
-        <w:t>的设计</w:t>
-      </w:r>
-      <w:r>
-        <w:rPr>
-          <w:rFonts w:hint="eastAsia"/>
-          <w:lang w:eastAsia="zh-CN"/>
-        </w:rPr>
-        <w:t>结构</w:t>
+        <w:t>的设计结构</w:t>
       </w:r>
     </w:p>
     <w:p>
@@ -1470,6 +1463,7 @@
       <w:r>
         <w:rPr>
           <w:noProof/>
+          <w:lang w:eastAsia="zh-CN"/>
         </w:rPr>
         <w:drawing>
           <wp:inline distT="0" distB="0" distL="0" distR="0">
@@ -1517,9 +1511,6 @@
     <w:p>
       <w:pPr>
         <w:pStyle w:val="pic"/>
-        <w:rPr>
-          <w:rFonts w:hint="eastAsia"/>
-        </w:rPr>
       </w:pPr>
       <w:r>
         <w:rPr>
@@ -1557,23 +1548,37 @@
       <w:pPr>
         <w:ind w:firstLine="425"/>
         <w:rPr>
+          <w:rFonts w:eastAsia="宋体"/>
+          <w:lang w:eastAsia="zh-CN"/>
+        </w:rPr>
+      </w:pPr>
+      <w:r>
+        <w:rPr>
           <w:rFonts w:eastAsia="宋体" w:hint="eastAsia"/>
           <w:lang w:eastAsia="zh-CN"/>
         </w:rPr>
-      </w:pPr>
+        <w:t>本系统建置在开放网路环境之中，并以网页为操作介面，使用者可透过网际网路及浏览器操作系统所有功能。系统结构采用的是</w:t>
+      </w:r>
+      <w:r>
+        <w:rPr>
+          <w:rFonts w:eastAsia="宋体"/>
+          <w:lang w:eastAsia="zh-CN"/>
+        </w:rPr>
+        <w:t>Client/Server</w:t>
+      </w:r>
       <w:r>
         <w:rPr>
           <w:rFonts w:eastAsia="宋体" w:hint="eastAsia"/>
           <w:lang w:eastAsia="zh-CN"/>
         </w:rPr>
-        <w:t>本系统建置在开放网路环境之中，并以网页为操作介面，使用者可透过网际网路及浏览器操作系统所有功能。系统结构采用的是</w:t>
+        <w:t>结构</w:t>
       </w:r>
       <w:r>
         <w:rPr>
           <w:rFonts w:eastAsia="宋体"/>
           <w:lang w:eastAsia="zh-CN"/>
         </w:rPr>
-        <w:t>Client/Server</w:t>
+        <w:t>(C/S</w:t>
       </w:r>
       <w:r>
         <w:rPr>
@@ -1587,41 +1592,27 @@
           <w:rFonts w:eastAsia="宋体"/>
           <w:lang w:eastAsia="zh-CN"/>
         </w:rPr>
-        <w:t>(C/S</w:t>
+        <w:t>)</w:t>
       </w:r>
       <w:r>
         <w:rPr>
           <w:rFonts w:eastAsia="宋体" w:hint="eastAsia"/>
           <w:lang w:eastAsia="zh-CN"/>
         </w:rPr>
-        <w:t>结构</w:t>
+        <w:t>，系统在服务端上架构数据库储存系统所需数据，而角色藉由客户端操作对服务端提出要求，服务端接收到客户端要求后根据其要求进入数据库读取</w:t>
       </w:r>
       <w:r>
         <w:rPr>
           <w:rFonts w:eastAsia="宋体"/>
           <w:lang w:eastAsia="zh-CN"/>
         </w:rPr>
-        <w:t>)</w:t>
+        <w:t>/</w:t>
       </w:r>
       <w:r>
         <w:rPr>
           <w:rFonts w:eastAsia="宋体" w:hint="eastAsia"/>
           <w:lang w:eastAsia="zh-CN"/>
         </w:rPr>
-        <w:t>，系统在服务端上架构数据库储存系统所需数据，而角色藉由客户端操作对服务端提出要求，服务端接收到客户端要求后根据其要求进入数据库读取</w:t>
-      </w:r>
-      <w:r>
-        <w:rPr>
-          <w:rFonts w:eastAsia="宋体"/>
-          <w:lang w:eastAsia="zh-CN"/>
-        </w:rPr>
-        <w:t>/</w:t>
-      </w:r>
-      <w:r>
-        <w:rPr>
-          <w:rFonts w:eastAsia="宋体" w:hint="eastAsia"/>
-          <w:lang w:eastAsia="zh-CN"/>
-        </w:rPr>
         <w:t>修改数据并返回给服务端，藉此确保所有客户端所得到的数据都是实时而准确的。</w:t>
       </w:r>
     </w:p>
@@ -1629,7 +1620,6 @@
       <w:pPr>
         <w:pStyle w:val="title2"/>
         <w:rPr>
-          <w:rFonts w:hint="eastAsia"/>
           <w:lang w:eastAsia="zh-CN"/>
         </w:rPr>
       </w:pPr>
@@ -1645,14 +1635,7 @@
           <w:rFonts w:hint="eastAsia"/>
           <w:lang w:eastAsia="zh-CN"/>
         </w:rPr>
-        <w:t>的</w:t>
-      </w:r>
-      <w:r>
-        <w:rPr>
-          <w:rFonts w:hint="eastAsia"/>
-          <w:lang w:eastAsia="zh-CN"/>
-        </w:rPr>
-        <w:t>设计模式</w:t>
+        <w:t>的设计模式</w:t>
       </w:r>
     </w:p>
     <w:p>
@@ -1667,6 +1650,7 @@
       <w:r>
         <w:rPr>
           <w:noProof/>
+          <w:lang w:eastAsia="zh-CN"/>
         </w:rPr>
         <w:drawing>
           <wp:inline distT="0" distB="0" distL="0" distR="0" wp14:anchorId="03600923" wp14:editId="5E1869E7">
@@ -1717,9 +1701,6 @@
     <w:p>
       <w:pPr>
         <w:pStyle w:val="pic"/>
-        <w:rPr>
-          <w:rFonts w:hint="eastAsia"/>
-        </w:rPr>
       </w:pPr>
       <w:r>
         <w:rPr>
@@ -1801,9 +1782,6 @@
     <w:p>
       <w:pPr>
         <w:ind w:firstLine="480"/>
-        <w:rPr>
-          <w:rFonts w:hint="eastAsia"/>
-        </w:rPr>
       </w:pPr>
       <w:r>
         <w:rPr>
@@ -1896,6 +1874,7 @@
         <w:rPr>
           <w:rFonts w:hint="eastAsia"/>
           <w:noProof/>
+          <w:lang w:eastAsia="zh-CN"/>
         </w:rPr>
         <w:drawing>
           <wp:inline distT="0" distB="0" distL="0" distR="0">
@@ -2066,6 +2045,7 @@
       <w:r>
         <w:rPr>
           <w:noProof/>
+          <w:lang w:eastAsia="zh-CN"/>
         </w:rPr>
         <w:drawing>
           <wp:inline distT="0" distB="0" distL="0" distR="0" wp14:anchorId="4ED15E5B" wp14:editId="511DB21B">
@@ -2181,7 +2161,6 @@
       <w:pPr>
         <w:ind w:left="425"/>
         <w:rPr>
-          <w:rFonts w:hint="eastAsia"/>
           <w:color w:val="FF0000"/>
           <w:lang w:eastAsia="zh-CN"/>
         </w:rPr>
@@ -2234,7 +2213,6 @@
       <w:pPr>
         <w:ind w:left="425"/>
         <w:rPr>
-          <w:rFonts w:hint="eastAsia"/>
           <w:color w:val="FF0000"/>
           <w:lang w:eastAsia="zh-CN"/>
         </w:rPr>
@@ -2394,6 +2372,7 @@
       <w:r>
         <w:rPr>
           <w:noProof/>
+          <w:lang w:eastAsia="zh-CN"/>
         </w:rPr>
         <w:drawing>
           <wp:inline distT="0" distB="0" distL="0" distR="0" wp14:anchorId="331B998B" wp14:editId="44DE3480">
@@ -2444,9 +2423,6 @@
     <w:p>
       <w:pPr>
         <w:pStyle w:val="pic"/>
-        <w:rPr>
-          <w:rFonts w:hint="eastAsia"/>
-        </w:rPr>
       </w:pPr>
       <w:r>
         <w:rPr>
@@ -2504,6 +2480,7 @@
         <w:rPr>
           <w:rFonts w:eastAsia="宋体"/>
           <w:noProof/>
+          <w:lang w:eastAsia="zh-CN"/>
         </w:rPr>
         <w:drawing>
           <wp:inline distT="0" distB="0" distL="0" distR="0">
@@ -2551,9 +2528,6 @@
     <w:p>
       <w:pPr>
         <w:pStyle w:val="pic"/>
-        <w:rPr>
-          <w:rFonts w:hint="eastAsia"/>
-        </w:rPr>
       </w:pPr>
       <w:r>
         <w:rPr>
@@ -2604,9 +2578,6 @@
     <w:p>
       <w:pPr>
         <w:pStyle w:val="title3"/>
-        <w:rPr>
-          <w:rFonts w:hint="eastAsia"/>
-        </w:rPr>
       </w:pPr>
       <w:r>
         <w:rPr>
@@ -2619,6 +2590,7 @@
       <w:r>
         <w:rPr>
           <w:noProof/>
+          <w:lang w:eastAsia="zh-CN"/>
         </w:rPr>
         <mc:AlternateContent>
           <mc:Choice Requires="wps">
@@ -2702,6 +2674,7 @@
       <w:r>
         <w:rPr>
           <w:noProof/>
+          <w:lang w:eastAsia="zh-CN"/>
         </w:rPr>
         <w:drawing>
           <wp:inline distT="0" distB="0" distL="0" distR="0" wp14:anchorId="42CD092D" wp14:editId="62049BE3">
@@ -2747,9 +2720,6 @@
     <w:p>
       <w:pPr>
         <w:pStyle w:val="pic"/>
-        <w:rPr>
-          <w:rFonts w:hint="eastAsia"/>
-        </w:rPr>
       </w:pPr>
       <w:r>
         <w:rPr>
@@ -2817,7 +2787,7 @@
     </w:p>
     <w:p>
       <w:pPr>
-        <w:pStyle w:val="a6"/>
+        <w:pStyle w:val="a5"/>
         <w:numPr>
           <w:ilvl w:val="0"/>
           <w:numId w:val="7"/>
@@ -2931,7 +2901,7 @@
     </w:p>
     <w:p>
       <w:pPr>
-        <w:pStyle w:val="a6"/>
+        <w:pStyle w:val="a5"/>
         <w:numPr>
           <w:ilvl w:val="0"/>
           <w:numId w:val="7"/>
@@ -2983,12 +2953,20 @@
           <w:rFonts w:hint="eastAsia"/>
           <w:lang w:eastAsia="zh-CN"/>
         </w:rPr>
-        <w:t>组成，负责从登入窗口读取输入字符串并处理帐号密码以及登入人员身分的检查最后控制页面跳转到其所对应身分的窗口。</w:t>
-      </w:r>
-    </w:p>
-    <w:p>
-      <w:pPr>
-        <w:pStyle w:val="a6"/>
+        <w:t>组成，负责从登入窗口读取输入字符串并处理帐号</w:t>
+      </w:r>
+      <w:r>
+        <w:rPr>
+          <w:rFonts w:hint="eastAsia"/>
+          <w:lang w:eastAsia="zh-CN"/>
+        </w:rPr>
+        <w:lastRenderedPageBreak/>
+        <w:t>密码以及登入人员身分的检查最后控制页面跳转到其所对应身分的窗口。</w:t>
+      </w:r>
+    </w:p>
+    <w:p>
+      <w:pPr>
+        <w:pStyle w:val="a5"/>
         <w:numPr>
           <w:ilvl w:val="0"/>
           <w:numId w:val="7"/>
@@ -3035,7 +3013,6 @@
         <w:pStyle w:val="title3"/>
       </w:pPr>
       <w:r>
-        <w:lastRenderedPageBreak/>
         <w:tab/>
       </w:r>
       <w:r>
@@ -3064,6 +3041,7 @@
       <w:r>
         <w:rPr>
           <w:noProof/>
+          <w:lang w:eastAsia="zh-CN"/>
         </w:rPr>
         <mc:AlternateContent>
           <mc:Choice Requires="wps">
@@ -3143,6 +3121,7 @@
       <w:r>
         <w:rPr>
           <w:noProof/>
+          <w:lang w:eastAsia="zh-CN"/>
         </w:rPr>
         <w:drawing>
           <wp:inline distT="0" distB="0" distL="0" distR="0" wp14:anchorId="60B2DE80" wp14:editId="490EB05D">
@@ -3188,9 +3167,6 @@
     <w:p>
       <w:pPr>
         <w:pStyle w:val="pic"/>
-        <w:rPr>
-          <w:rFonts w:hint="eastAsia"/>
-        </w:rPr>
       </w:pPr>
       <w:r>
         <w:rPr>
@@ -3238,7 +3214,15 @@
           <w:szCs w:val="24"/>
           <w:lang w:eastAsia="zh-CN"/>
         </w:rPr>
-        <w:t>列表管理</w:t>
+        <w:t>列表管理模块亦使用</w:t>
+      </w:r>
+      <w:r>
+        <w:rPr>
+          <w:rFonts w:ascii="Calibri" w:eastAsia="宋体" w:hAnsi="Calibri" w:cs="Times New Roman"/>
+          <w:szCs w:val="24"/>
+          <w:lang w:eastAsia="zh-CN"/>
+        </w:rPr>
+        <w:t>MVC</w:t>
       </w:r>
       <w:r>
         <w:rPr>
@@ -3246,36 +3230,12 @@
           <w:szCs w:val="24"/>
           <w:lang w:eastAsia="zh-CN"/>
         </w:rPr>
-        <w:t>模块</w:t>
-      </w:r>
-      <w:r>
-        <w:rPr>
-          <w:rFonts w:ascii="Calibri" w:eastAsia="宋体" w:hAnsi="Calibri" w:cs="Times New Roman" w:hint="eastAsia"/>
-          <w:szCs w:val="24"/>
-          <w:lang w:eastAsia="zh-CN"/>
-        </w:rPr>
-        <w:t>亦使用</w:t>
-      </w:r>
-      <w:r>
-        <w:rPr>
-          <w:rFonts w:ascii="Calibri" w:eastAsia="宋体" w:hAnsi="Calibri" w:cs="Times New Roman"/>
-          <w:szCs w:val="24"/>
-          <w:lang w:eastAsia="zh-CN"/>
-        </w:rPr>
-        <w:t>MVC</w:t>
-      </w:r>
-      <w:r>
-        <w:rPr>
-          <w:rFonts w:ascii="Calibri" w:eastAsia="宋体" w:hAnsi="Calibri" w:cs="Times New Roman" w:hint="eastAsia"/>
-          <w:szCs w:val="24"/>
-          <w:lang w:eastAsia="zh-CN"/>
-        </w:rPr>
         <w:t>分层分为表示层、业务逻辑层与数据访问层三层。</w:t>
       </w:r>
     </w:p>
     <w:p>
       <w:pPr>
-        <w:pStyle w:val="a6"/>
+        <w:pStyle w:val="a5"/>
         <w:numPr>
           <w:ilvl w:val="0"/>
           <w:numId w:val="9"/>
@@ -3355,7 +3315,7 @@
     </w:p>
     <w:p>
       <w:pPr>
-        <w:pStyle w:val="a6"/>
+        <w:pStyle w:val="a5"/>
         <w:numPr>
           <w:ilvl w:val="0"/>
           <w:numId w:val="9"/>
@@ -3388,6 +3348,7 @@
           <w:szCs w:val="24"/>
           <w:lang w:eastAsia="zh-CN"/>
         </w:rPr>
+        <w:lastRenderedPageBreak/>
         <w:t>由</w:t>
       </w:r>
       <w:proofErr w:type="spellStart"/>
@@ -3485,7 +3446,7 @@
     </w:p>
     <w:p>
       <w:pPr>
-        <w:pStyle w:val="a6"/>
+        <w:pStyle w:val="a5"/>
         <w:numPr>
           <w:ilvl w:val="0"/>
           <w:numId w:val="9"/>
@@ -3551,7 +3512,6 @@
         <w:pStyle w:val="title3"/>
       </w:pPr>
       <w:r>
-        <w:lastRenderedPageBreak/>
         <w:tab/>
       </w:r>
       <w:r>
@@ -3568,6 +3528,7 @@
       <w:r>
         <w:rPr>
           <w:noProof/>
+          <w:lang w:eastAsia="zh-CN"/>
         </w:rPr>
         <mc:AlternateContent>
           <mc:Choice Requires="wps">
@@ -3647,6 +3608,7 @@
       <w:r>
         <w:rPr>
           <w:noProof/>
+          <w:lang w:eastAsia="zh-CN"/>
         </w:rPr>
         <w:drawing>
           <wp:inline distT="0" distB="0" distL="0" distR="0" wp14:anchorId="18A7914A" wp14:editId="6F7D70FD">
@@ -3694,9 +3656,6 @@
     <w:p>
       <w:pPr>
         <w:pStyle w:val="pic"/>
-        <w:rPr>
-          <w:rFonts w:hint="eastAsia"/>
-        </w:rPr>
       </w:pPr>
       <w:r>
         <w:rPr>
@@ -3745,7 +3704,15 @@
           <w:szCs w:val="24"/>
           <w:lang w:eastAsia="zh-CN"/>
         </w:rPr>
-        <w:t>菜品</w:t>
+        <w:t>菜品管理模块亦使用</w:t>
+      </w:r>
+      <w:r>
+        <w:rPr>
+          <w:rFonts w:ascii="Calibri" w:eastAsia="宋体" w:hAnsi="Calibri" w:cs="Times New Roman"/>
+          <w:szCs w:val="24"/>
+          <w:lang w:eastAsia="zh-CN"/>
+        </w:rPr>
+        <w:t>MVC</w:t>
       </w:r>
       <w:r>
         <w:rPr>
@@ -3753,28 +3720,12 @@
           <w:szCs w:val="24"/>
           <w:lang w:eastAsia="zh-CN"/>
         </w:rPr>
-        <w:t>管理模块亦使用</w:t>
-      </w:r>
-      <w:r>
-        <w:rPr>
-          <w:rFonts w:ascii="Calibri" w:eastAsia="宋体" w:hAnsi="Calibri" w:cs="Times New Roman"/>
-          <w:szCs w:val="24"/>
-          <w:lang w:eastAsia="zh-CN"/>
-        </w:rPr>
-        <w:t>MVC</w:t>
-      </w:r>
-      <w:r>
-        <w:rPr>
-          <w:rFonts w:ascii="Calibri" w:eastAsia="宋体" w:hAnsi="Calibri" w:cs="Times New Roman" w:hint="eastAsia"/>
-          <w:szCs w:val="24"/>
-          <w:lang w:eastAsia="zh-CN"/>
-        </w:rPr>
         <w:t>分层分为表示层、业务逻辑层与数据访问层三层。</w:t>
       </w:r>
     </w:p>
     <w:p>
       <w:pPr>
-        <w:pStyle w:val="a6"/>
+        <w:pStyle w:val="a5"/>
         <w:numPr>
           <w:ilvl w:val="0"/>
           <w:numId w:val="11"/>
@@ -3884,6 +3835,7 @@
           <w:szCs w:val="24"/>
           <w:lang w:eastAsia="zh-CN"/>
         </w:rPr>
+        <w:lastRenderedPageBreak/>
         <w:t>ChangeDishCount</w:t>
       </w:r>
       <w:proofErr w:type="spellEnd"/>
@@ -3914,7 +3866,7 @@
     </w:p>
     <w:p>
       <w:pPr>
-        <w:pStyle w:val="a6"/>
+        <w:pStyle w:val="a5"/>
         <w:numPr>
           <w:ilvl w:val="0"/>
           <w:numId w:val="11"/>
@@ -3984,7 +3936,7 @@
     </w:p>
     <w:p>
       <w:pPr>
-        <w:pStyle w:val="a6"/>
+        <w:pStyle w:val="a5"/>
         <w:numPr>
           <w:ilvl w:val="0"/>
           <w:numId w:val="11"/>
@@ -4048,7 +4000,6 @@
           <w:rFonts w:hint="eastAsia"/>
           <w:lang w:eastAsia="zh-CN"/>
         </w:rPr>
-        <w:lastRenderedPageBreak/>
         <w:t>功能分析</w:t>
       </w:r>
     </w:p>
@@ -4074,6 +4025,7 @@
       <w:r>
         <w:rPr>
           <w:noProof/>
+          <w:lang w:eastAsia="zh-CN"/>
         </w:rPr>
         <w:drawing>
           <wp:inline distT="0" distB="0" distL="0" distR="0">
@@ -4174,9 +4126,6 @@
           <w:p>
             <w:pPr>
               <w:jc w:val="center"/>
-              <w:rPr>
-                <w:rFonts w:hint="eastAsia"/>
-              </w:rPr>
             </w:pPr>
             <w:r>
               <w:rPr>
@@ -4193,9 +4142,6 @@
           <w:p>
             <w:pPr>
               <w:jc w:val="center"/>
-              <w:rPr>
-                <w:rFonts w:hint="eastAsia"/>
-              </w:rPr>
             </w:pPr>
             <w:r>
               <w:rPr>
@@ -4219,6 +4165,7 @@
               <w:rPr>
                 <w:rFonts w:hint="eastAsia"/>
               </w:rPr>
+              <w:lastRenderedPageBreak/>
               <w:t>登录</w:t>
             </w:r>
           </w:p>
@@ -4351,18 +4298,13 @@
           <w:p>
             <w:pPr>
               <w:jc w:val="center"/>
-              <w:rPr>
-                <w:rFonts w:hint="eastAsia"/>
-              </w:rPr>
             </w:pPr>
-            <w:proofErr w:type="gramStart"/>
             <w:r>
               <w:rPr>
                 <w:rFonts w:hint="eastAsia"/>
               </w:rPr>
               <w:t>增加菜品</w:t>
             </w:r>
-            <w:proofErr w:type="gramEnd"/>
           </w:p>
         </w:tc>
         <w:tc>
@@ -4431,19 +4373,11 @@
             <w:pPr>
               <w:jc w:val="center"/>
             </w:pPr>
-            <w:proofErr w:type="gramStart"/>
             <w:r>
               <w:rPr>
                 <w:rFonts w:hint="eastAsia"/>
               </w:rPr>
-              <w:t>修改菜品</w:t>
-            </w:r>
-            <w:proofErr w:type="gramEnd"/>
-            <w:r>
-              <w:rPr>
-                <w:rFonts w:hint="eastAsia"/>
-              </w:rPr>
-              <w:t>库存</w:t>
+              <w:t>修改菜品库存</w:t>
             </w:r>
           </w:p>
         </w:tc>
@@ -4471,7 +4405,6 @@
     <w:p>
       <w:pPr>
         <w:rPr>
-          <w:rFonts w:hint="eastAsia"/>
           <w:lang w:eastAsia="zh-CN"/>
         </w:rPr>
       </w:pPr>
@@ -4487,7 +4420,6 @@
         <w:rPr>
           <w:rFonts w:eastAsiaTheme="minorEastAsia" w:hint="eastAsia"/>
         </w:rPr>
-        <w:lastRenderedPageBreak/>
         <w:t>UI</w:t>
       </w:r>
       <w:r>
@@ -4521,6 +4453,7 @@
       <w:r>
         <w:rPr>
           <w:noProof/>
+          <w:lang w:eastAsia="zh-CN"/>
         </w:rPr>
         <w:drawing>
           <wp:inline distT="0" distB="0" distL="0" distR="0">
@@ -4577,6 +4510,7 @@
           <w:rFonts w:hint="eastAsia"/>
           <w:lang w:eastAsia="zh-CN"/>
         </w:rPr>
+        <w:lastRenderedPageBreak/>
         <w:t>厨师操作选择页面</w:t>
       </w:r>
     </w:p>
@@ -4589,6 +4523,7 @@
       <w:r>
         <w:rPr>
           <w:noProof/>
+          <w:lang w:eastAsia="zh-CN"/>
         </w:rPr>
         <w:drawing>
           <wp:inline distT="0" distB="0" distL="0" distR="0">
@@ -4645,7 +4580,6 @@
           <w:rFonts w:hint="eastAsia"/>
           <w:lang w:eastAsia="zh-CN"/>
         </w:rPr>
-        <w:lastRenderedPageBreak/>
         <w:t>接单页面</w:t>
       </w:r>
     </w:p>
@@ -4658,6 +4592,7 @@
       <w:r>
         <w:rPr>
           <w:noProof/>
+          <w:lang w:eastAsia="zh-CN"/>
         </w:rPr>
         <w:drawing>
           <wp:inline distT="0" distB="0" distL="0" distR="0">
@@ -4714,6 +4649,7 @@
           <w:rFonts w:hint="eastAsia"/>
           <w:lang w:eastAsia="zh-CN"/>
         </w:rPr>
+        <w:lastRenderedPageBreak/>
         <w:t>服务员操作选择页面</w:t>
       </w:r>
     </w:p>
@@ -4726,6 +4662,7 @@
       <w:r>
         <w:rPr>
           <w:noProof/>
+          <w:lang w:eastAsia="zh-CN"/>
         </w:rPr>
         <w:drawing>
           <wp:inline distT="0" distB="0" distL="0" distR="0">
@@ -4782,7 +4719,6 @@
           <w:rFonts w:hint="eastAsia"/>
           <w:lang w:eastAsia="zh-CN"/>
         </w:rPr>
-        <w:lastRenderedPageBreak/>
         <w:t>点单页面</w:t>
       </w:r>
     </w:p>
@@ -4795,6 +4731,7 @@
       <w:r>
         <w:rPr>
           <w:noProof/>
+          <w:lang w:eastAsia="zh-CN"/>
         </w:rPr>
         <w:drawing>
           <wp:inline distT="0" distB="0" distL="0" distR="0">
@@ -4851,13 +4788,14 @@
           <w:rFonts w:hint="eastAsia"/>
           <w:lang w:eastAsia="zh-CN"/>
         </w:rPr>
+        <w:lastRenderedPageBreak/>
         <w:t>管理员操作选择页面</w:t>
       </w:r>
     </w:p>
     <w:p>
       <w:pPr>
         <w:rPr>
-          <w:rFonts w:eastAsia="宋体" w:hint="eastAsia"/>
+          <w:rFonts w:eastAsia="宋体"/>
           <w:lang w:eastAsia="zh-CN"/>
         </w:rPr>
       </w:pPr>
@@ -4865,6 +4803,7 @@
         <w:rPr>
           <w:rFonts w:eastAsia="宋体" w:hint="eastAsia"/>
           <w:noProof/>
+          <w:lang w:eastAsia="zh-CN"/>
         </w:rPr>
         <w:drawing>
           <wp:inline distT="0" distB="0" distL="0" distR="0">
@@ -4921,7 +4860,6 @@
           <w:rFonts w:hint="eastAsia"/>
           <w:lang w:eastAsia="zh-CN"/>
         </w:rPr>
-        <w:lastRenderedPageBreak/>
         <w:t>增加菜品</w:t>
       </w:r>
       <w:r>
@@ -4935,7 +4873,7 @@
     <w:p>
       <w:pPr>
         <w:rPr>
-          <w:rFonts w:eastAsia="宋体" w:hint="eastAsia"/>
+          <w:rFonts w:eastAsia="宋体"/>
           <w:lang w:eastAsia="zh-CN"/>
         </w:rPr>
       </w:pPr>
@@ -4943,6 +4881,7 @@
         <w:rPr>
           <w:rFonts w:eastAsia="宋体" w:hint="eastAsia"/>
           <w:noProof/>
+          <w:lang w:eastAsia="zh-CN"/>
         </w:rPr>
         <w:drawing>
           <wp:inline distT="0" distB="0" distL="0" distR="0">
@@ -4999,6 +4938,7 @@
           <w:rFonts w:hint="eastAsia"/>
           <w:lang w:eastAsia="zh-CN"/>
         </w:rPr>
+        <w:lastRenderedPageBreak/>
         <w:t>删除菜品</w:t>
       </w:r>
       <w:r>
@@ -5012,7 +4952,7 @@
     <w:p>
       <w:pPr>
         <w:rPr>
-          <w:rFonts w:eastAsia="宋体" w:hint="eastAsia"/>
+          <w:rFonts w:eastAsia="宋体"/>
           <w:lang w:eastAsia="zh-CN"/>
         </w:rPr>
       </w:pPr>
@@ -5020,6 +4960,7 @@
         <w:rPr>
           <w:rFonts w:eastAsia="宋体" w:hint="eastAsia"/>
           <w:noProof/>
+          <w:lang w:eastAsia="zh-CN"/>
         </w:rPr>
         <w:drawing>
           <wp:inline distT="0" distB="0" distL="0" distR="0">
@@ -5076,7 +5017,6 @@
           <w:rFonts w:hint="eastAsia"/>
           <w:lang w:eastAsia="zh-CN"/>
         </w:rPr>
-        <w:lastRenderedPageBreak/>
         <w:t>修改菜品库存</w:t>
       </w:r>
       <w:r>
@@ -5090,7 +5030,7 @@
     <w:p>
       <w:pPr>
         <w:rPr>
-          <w:rFonts w:eastAsia="宋体" w:hint="eastAsia"/>
+          <w:rFonts w:eastAsia="宋体"/>
           <w:lang w:eastAsia="zh-CN"/>
         </w:rPr>
       </w:pPr>
@@ -5098,6 +5038,7 @@
         <w:rPr>
           <w:rFonts w:eastAsia="宋体" w:hint="eastAsia"/>
           <w:noProof/>
+          <w:lang w:eastAsia="zh-CN"/>
         </w:rPr>
         <w:drawing>
           <wp:inline distT="0" distB="0" distL="0" distR="0">
@@ -5154,6 +5095,7 @@
           <w:rFonts w:hint="eastAsia"/>
           <w:lang w:eastAsia="zh-CN"/>
         </w:rPr>
+        <w:lastRenderedPageBreak/>
         <w:t>接口设计</w:t>
       </w:r>
     </w:p>
@@ -5176,7 +5118,6 @@
       <w:pPr>
         <w:pStyle w:val="title2"/>
         <w:rPr>
-          <w:rFonts w:hint="eastAsia"/>
           <w:lang w:eastAsia="zh-CN"/>
         </w:rPr>
       </w:pPr>
@@ -5201,25 +5142,24 @@
           <w:lang w:eastAsia="zh-CN"/>
         </w:rPr>
         <w:t>数据库设计</w:t>
-      </w:r>
-    </w:p>
-    <w:p>
-      <w:pPr>
-        <w:pStyle w:val="title1"/>
-        <w:rPr>
-          <w:rFonts w:hint="eastAsia"/>
-          <w:lang w:eastAsia="zh-CN"/>
-        </w:rPr>
-      </w:pPr>
-      <w:r>
-        <w:rPr>
-          <w:rFonts w:hint="eastAsia"/>
-          <w:lang w:eastAsia="zh-CN"/>
-        </w:rPr>
-        <w:t>系统出错处理</w:t>
       </w:r>
       <w:bookmarkStart w:id="2" w:name="_GoBack"/>
       <w:bookmarkEnd w:id="2"/>
+    </w:p>
+    <w:p>
+      <w:pPr>
+        <w:pStyle w:val="title1"/>
+        <w:rPr>
+          <w:lang w:eastAsia="zh-CN"/>
+        </w:rPr>
+      </w:pPr>
+      <w:r>
+        <w:rPr>
+          <w:rFonts w:hint="eastAsia"/>
+          <w:lang w:eastAsia="zh-CN"/>
+        </w:rPr>
+        <w:t>系统出错处理</w:t>
+      </w:r>
     </w:p>
     <w:sectPr>
       <w:pgSz w:w="11906" w:h="16838"/>
@@ -5232,8 +5172,8 @@
 </file>
 
 <file path=word/numbering.xml><?xml version="1.0" encoding="utf-8"?>
-<w:numbering xmlns:wpc="http://schemas.microsoft.com/office/word/2010/wordprocessingCanvas" xmlns:mc="http://schemas.openxmlformats.org/markup-compatibility/2006" xmlns:o="urn:schemas-microsoft-com:office:office" xmlns:r="http://schemas.openxmlformats.org/officeDocument/2006/relationships" xmlns:m="http://schemas.openxmlformats.org/officeDocument/2006/math" xmlns:v="urn:schemas-microsoft-com:vml" xmlns:wp14="http://schemas.microsoft.com/office/word/2010/wordprocessingDrawing" xmlns:wp="http://schemas.openxmlformats.org/drawingml/2006/wordprocessingDrawing" xmlns:w10="urn:schemas-microsoft-com:office:word" xmlns:w="http://schemas.openxmlformats.org/wordprocessingml/2006/main" xmlns:w14="http://schemas.microsoft.com/office/word/2010/wordml" xmlns:w15="http://schemas.microsoft.com/office/word/2012/wordml" xmlns:wpg="http://schemas.microsoft.com/office/word/2010/wordprocessingGroup" xmlns:wpi="http://schemas.microsoft.com/office/word/2010/wordprocessingInk" xmlns:wne="http://schemas.microsoft.com/office/word/2006/wordml" xmlns:wps="http://schemas.microsoft.com/office/word/2010/wordprocessingShape" mc:Ignorable="w14 w15 wp14">
-  <w:abstractNum w:abstractNumId="0">
+<w:numbering xmlns:wpc="http://schemas.microsoft.com/office/word/2010/wordprocessingCanvas" xmlns:cx="http://schemas.microsoft.com/office/drawing/2014/chartex" xmlns:mc="http://schemas.openxmlformats.org/markup-compatibility/2006" xmlns:o="urn:schemas-microsoft-com:office:office" xmlns:r="http://schemas.openxmlformats.org/officeDocument/2006/relationships" xmlns:m="http://schemas.openxmlformats.org/officeDocument/2006/math" xmlns:v="urn:schemas-microsoft-com:vml" xmlns:wp14="http://schemas.microsoft.com/office/word/2010/wordprocessingDrawing" xmlns:wp="http://schemas.openxmlformats.org/drawingml/2006/wordprocessingDrawing" xmlns:w10="urn:schemas-microsoft-com:office:word" xmlns:w="http://schemas.openxmlformats.org/wordprocessingml/2006/main" xmlns:w14="http://schemas.microsoft.com/office/word/2010/wordml" xmlns:w15="http://schemas.microsoft.com/office/word/2012/wordml" xmlns:w16se="http://schemas.microsoft.com/office/word/2015/wordml/symex" xmlns:wpg="http://schemas.microsoft.com/office/word/2010/wordprocessingGroup" xmlns:wpi="http://schemas.microsoft.com/office/word/2010/wordprocessingInk" xmlns:wne="http://schemas.microsoft.com/office/word/2006/wordml" xmlns:wps="http://schemas.microsoft.com/office/word/2010/wordprocessingShape" mc:Ignorable="w14 w15 w16se wp14">
+  <w:abstractNum w:abstractNumId="0" w15:restartNumberingAfterBreak="0">
     <w:nsid w:val="00C41989"/>
     <w:multiLevelType w:val="hybridMultilevel"/>
     <w:tmpl w:val="4EC08BFC"/>
@@ -5319,7 +5259,7 @@
       </w:pPr>
     </w:lvl>
   </w:abstractNum>
-  <w:abstractNum w:abstractNumId="1">
+  <w:abstractNum w:abstractNumId="1" w15:restartNumberingAfterBreak="0">
     <w:nsid w:val="10C4610E"/>
     <w:multiLevelType w:val="hybridMultilevel"/>
     <w:tmpl w:val="BAF839D0"/>
@@ -5405,7 +5345,7 @@
       </w:pPr>
     </w:lvl>
   </w:abstractNum>
-  <w:abstractNum w:abstractNumId="2">
+  <w:abstractNum w:abstractNumId="2" w15:restartNumberingAfterBreak="0">
     <w:nsid w:val="16F61533"/>
     <w:multiLevelType w:val="hybridMultilevel"/>
     <w:tmpl w:val="DD5A52E6"/>
@@ -5519,7 +5459,7 @@
       </w:rPr>
     </w:lvl>
   </w:abstractNum>
-  <w:abstractNum w:abstractNumId="3">
+  <w:abstractNum w:abstractNumId="3" w15:restartNumberingAfterBreak="0">
     <w:nsid w:val="2D4D15D2"/>
     <w:multiLevelType w:val="hybridMultilevel"/>
     <w:tmpl w:val="9BFA6344"/>
@@ -5605,7 +5545,7 @@
       </w:pPr>
     </w:lvl>
   </w:abstractNum>
-  <w:abstractNum w:abstractNumId="4">
+  <w:abstractNum w:abstractNumId="4" w15:restartNumberingAfterBreak="0">
     <w:nsid w:val="336318F2"/>
     <w:multiLevelType w:val="hybridMultilevel"/>
     <w:tmpl w:val="FAEA8502"/>
@@ -5691,7 +5631,7 @@
       </w:pPr>
     </w:lvl>
   </w:abstractNum>
-  <w:abstractNum w:abstractNumId="5">
+  <w:abstractNum w:abstractNumId="5" w15:restartNumberingAfterBreak="0">
     <w:nsid w:val="523335E0"/>
     <w:multiLevelType w:val="multilevel"/>
     <w:tmpl w:val="289AF6D6"/>
@@ -5784,7 +5724,7 @@
       </w:pPr>
     </w:lvl>
   </w:abstractNum>
-  <w:abstractNum w:abstractNumId="6">
+  <w:abstractNum w:abstractNumId="6" w15:restartNumberingAfterBreak="0">
     <w:nsid w:val="52FF4879"/>
     <w:multiLevelType w:val="hybridMultilevel"/>
     <w:tmpl w:val="9AA2A4DA"/>
@@ -5870,7 +5810,7 @@
       </w:pPr>
     </w:lvl>
   </w:abstractNum>
-  <w:abstractNum w:abstractNumId="7">
+  <w:abstractNum w:abstractNumId="7" w15:restartNumberingAfterBreak="0">
     <w:nsid w:val="5BA9254D"/>
     <w:multiLevelType w:val="hybridMultilevel"/>
     <w:tmpl w:val="9AA2A4DA"/>
@@ -5956,7 +5896,7 @@
       </w:pPr>
     </w:lvl>
   </w:abstractNum>
-  <w:abstractNum w:abstractNumId="8">
+  <w:abstractNum w:abstractNumId="8" w15:restartNumberingAfterBreak="0">
     <w:nsid w:val="64473DA9"/>
     <w:multiLevelType w:val="hybridMultilevel"/>
     <w:tmpl w:val="EC40ED62"/>
@@ -6042,7 +5982,7 @@
       </w:pPr>
     </w:lvl>
   </w:abstractNum>
-  <w:abstractNum w:abstractNumId="9">
+  <w:abstractNum w:abstractNumId="9" w15:restartNumberingAfterBreak="0">
     <w:nsid w:val="6EF15E47"/>
     <w:multiLevelType w:val="hybridMultilevel"/>
     <w:tmpl w:val="334A02DC"/>
@@ -6128,7 +6068,7 @@
       </w:pPr>
     </w:lvl>
   </w:abstractNum>
-  <w:abstractNum w:abstractNumId="10">
+  <w:abstractNum w:abstractNumId="10" w15:restartNumberingAfterBreak="0">
     <w:nsid w:val="73F55249"/>
     <w:multiLevelType w:val="hybridMultilevel"/>
     <w:tmpl w:val="190673F8"/>
@@ -6217,7 +6157,7 @@
       </w:pPr>
     </w:lvl>
   </w:abstractNum>
-  <w:abstractNum w:abstractNumId="11">
+  <w:abstractNum w:abstractNumId="11" w15:restartNumberingAfterBreak="0">
     <w:nsid w:val="78AE6BED"/>
     <w:multiLevelType w:val="multilevel"/>
     <w:tmpl w:val="0409001D"/>
@@ -6311,15 +6251,6 @@
   </w:num>
   <w:num w:numId="3">
     <w:abstractNumId w:val="2"/>
-    <w:lvlOverride w:ilvl="0"/>
-    <w:lvlOverride w:ilvl="1"/>
-    <w:lvlOverride w:ilvl="2"/>
-    <w:lvlOverride w:ilvl="3"/>
-    <w:lvlOverride w:ilvl="4"/>
-    <w:lvlOverride w:ilvl="5"/>
-    <w:lvlOverride w:ilvl="6"/>
-    <w:lvlOverride w:ilvl="7"/>
-    <w:lvlOverride w:ilvl="8"/>
   </w:num>
   <w:num w:numId="4">
     <w:abstractNumId w:val="2"/>
@@ -6385,7 +6316,7 @@
 </file>
 
 <file path=word/styles.xml><?xml version="1.0" encoding="utf-8"?>
-<w:styles xmlns:mc="http://schemas.openxmlformats.org/markup-compatibility/2006" xmlns:r="http://schemas.openxmlformats.org/officeDocument/2006/relationships" xmlns:w="http://schemas.openxmlformats.org/wordprocessingml/2006/main" xmlns:w14="http://schemas.microsoft.com/office/word/2010/wordml" xmlns:w15="http://schemas.microsoft.com/office/word/2012/wordml" mc:Ignorable="w14 w15">
+<w:styles xmlns:mc="http://schemas.openxmlformats.org/markup-compatibility/2006" xmlns:r="http://schemas.openxmlformats.org/officeDocument/2006/relationships" xmlns:w="http://schemas.openxmlformats.org/wordprocessingml/2006/main" xmlns:w14="http://schemas.microsoft.com/office/word/2010/wordml" xmlns:w15="http://schemas.microsoft.com/office/word/2012/wordml" xmlns:w16se="http://schemas.microsoft.com/office/word/2015/wordml/symex" mc:Ignorable="w14 w15 w16se">
   <w:docDefaults>
     <w:rPrDefault>
       <w:rPr>
@@ -6878,7 +6809,6 @@
     <w:uiPriority w:val="39"/>
     <w:rsid w:val="00A956A0"/>
     <w:tblPr>
-      <w:tblInd w:w="0" w:type="dxa"/>
       <w:tblBorders>
         <w:top w:val="single" w:sz="4" w:space="0" w:color="auto"/>
         <w:left w:val="single" w:sz="4" w:space="0" w:color="auto"/>
@@ -6887,16 +6817,10 @@
         <w:insideH w:val="single" w:sz="4" w:space="0" w:color="auto"/>
         <w:insideV w:val="single" w:sz="4" w:space="0" w:color="auto"/>
       </w:tblBorders>
-      <w:tblCellMar>
-        <w:top w:w="0" w:type="dxa"/>
-        <w:left w:w="108" w:type="dxa"/>
-        <w:bottom w:w="0" w:type="dxa"/>
-        <w:right w:w="108" w:type="dxa"/>
-      </w:tblCellMar>
     </w:tblPr>
   </w:style>
   <w:style w:type="character" w:customStyle="1" w:styleId="10">
-    <w:name w:val="標題 1 字元"/>
+    <w:name w:val="标题 1 字符"/>
     <w:basedOn w:val="a0"/>
     <w:link w:val="1"/>
     <w:uiPriority w:val="9"/>
@@ -6928,7 +6852,7 @@
     </w:rPr>
   </w:style>
   <w:style w:type="character" w:customStyle="1" w:styleId="20">
-    <w:name w:val="標題 2 字元"/>
+    <w:name w:val="标题 2 字符"/>
     <w:basedOn w:val="a0"/>
     <w:link w:val="2"/>
     <w:uiPriority w:val="9"/>
@@ -6972,7 +6896,7 @@
       <w:szCs w:val="28"/>
     </w:rPr>
   </w:style>
-  <w:style w:type="paragraph" w:styleId="a4">
+  <w:style w:type="paragraph" w:styleId="TOC">
     <w:name w:val="TOC Heading"/>
     <w:basedOn w:val="1"/>
     <w:next w:val="a"/>
@@ -7018,7 +6942,7 @@
     <w:unhideWhenUsed/>
     <w:rsid w:val="00B055EE"/>
   </w:style>
-  <w:style w:type="character" w:styleId="a5">
+  <w:style w:type="character" w:styleId="a4">
     <w:name w:val="Hyperlink"/>
     <w:basedOn w:val="a0"/>
     <w:uiPriority w:val="99"/>
@@ -7041,7 +6965,7 @@
       <w:ind w:leftChars="200" w:left="480"/>
     </w:pPr>
   </w:style>
-  <w:style w:type="paragraph" w:styleId="a6">
+  <w:style w:type="paragraph" w:styleId="a5">
     <w:name w:val="List Paragraph"/>
     <w:basedOn w:val="a"/>
     <w:uiPriority w:val="99"/>
@@ -7058,7 +6982,7 @@
     </w:rPr>
   </w:style>
   <w:style w:type="character" w:customStyle="1" w:styleId="30">
-    <w:name w:val="標題 3 字元"/>
+    <w:name w:val="标题 3 字符"/>
     <w:basedOn w:val="a0"/>
     <w:link w:val="3"/>
     <w:uiPriority w:val="9"/>
@@ -7402,7 +7326,7 @@
 </file>
 
 <file path=customXml/itemProps1.xml><?xml version="1.0" encoding="utf-8"?>
-<ds:datastoreItem xmlns:ds="http://schemas.openxmlformats.org/officeDocument/2006/customXml" ds:itemID="{FFDF114E-C7FE-4057-8BCC-F1B0C0589747}">
+<ds:datastoreItem xmlns:ds="http://schemas.openxmlformats.org/officeDocument/2006/customXml" ds:itemID="{5FD7708E-CB61-41C1-A7A3-5DA00DDC5512}">
   <ds:schemaRefs>
     <ds:schemaRef ds:uri="http://schemas.openxmlformats.org/officeDocument/2006/bibliography"/>
   </ds:schemaRefs>

</xml_diff>